<commit_message>
cover letter and manuscript reworking
</commit_message>
<xml_diff>
--- a/Manuscript/Cover Letter.docx
+++ b/Manuscript/Cover Letter.docx
@@ -4,7 +4,7 @@
   <w:body>
     <w:p>
       <w:r>
-        <w:t>4 November 2016</w:t>
+        <w:t>31 March 2017</w:t>
       </w:r>
     </w:p>
     <w:p/>
@@ -14,325 +14,288 @@
       </w:r>
     </w:p>
     <w:p/>
+    <w:p>
+      <w:pPr>
+        <w:rPr>
+          <w:rFonts w:cs="Times New Roman"/>
+        </w:rPr>
+      </w:pPr>
+      <w:r>
+        <w:t xml:space="preserve">Please find the attached manuscript </w:t>
+      </w:r>
+      <w:r>
+        <w:t>en</w:t>
+      </w:r>
+      <w:r>
+        <w:t>titled “</w:t>
+      </w:r>
+      <w:r>
+        <w:rPr>
+          <w:rFonts w:cs="Times New Roman"/>
+        </w:rPr>
+        <w:t xml:space="preserve">Depth-mediated interactions between color and </w:t>
+      </w:r>
+      <w:r>
+        <w:rPr>
+          <w:rFonts w:cs="Times New Roman"/>
+          <w:i/>
+        </w:rPr>
+        <w:t>Symbiodinium</w:t>
+      </w:r>
+      <w:r>
+        <w:rPr>
+          <w:rFonts w:cs="Times New Roman"/>
+        </w:rPr>
+        <w:t xml:space="preserve"> in </w:t>
+      </w:r>
+      <w:r>
+        <w:rPr>
+          <w:rFonts w:cs="Times New Roman"/>
+          <w:i/>
+        </w:rPr>
+        <w:t>Montipora capitata</w:t>
+      </w:r>
+      <w:r>
+        <w:rPr>
+          <w:rFonts w:cs="Times New Roman"/>
+        </w:rPr>
+        <w:t xml:space="preserve"> in </w:t>
+      </w:r>
+      <w:r>
+        <w:rPr>
+          <w:rFonts w:cs="Times New Roman"/>
+        </w:rPr>
+        <w:t>Kāne‘ohe Bay, O‘ahu, Hawai‘i</w:t>
+      </w:r>
+      <w:r>
+        <w:t xml:space="preserve">”, which we are submitting </w:t>
+      </w:r>
+      <w:r>
+        <w:t>for publication in the journal of</w:t>
+      </w:r>
+      <w:r>
+        <w:t xml:space="preserve"> </w:t>
+      </w:r>
+      <w:r>
+        <w:rPr>
+          <w:i/>
+        </w:rPr>
+        <w:t>Marine E</w:t>
+      </w:r>
+      <w:r>
+        <w:rPr>
+          <w:i/>
+        </w:rPr>
+        <w:t>cology Progress Series</w:t>
+      </w:r>
+      <w:r>
+        <w:t>. In this paper, we describe striking depth distributions of</w:t>
+      </w:r>
+      <w:r>
+        <w:t xml:space="preserve"> both</w:t>
+      </w:r>
+      <w:r>
+        <w:t xml:space="preserve"> </w:t>
+      </w:r>
+      <w:r>
+        <w:rPr>
+          <w:i/>
+        </w:rPr>
+        <w:t>Symbiodinium</w:t>
+      </w:r>
+      <w:r>
+        <w:t xml:space="preserve"> and colony color among</w:t>
+      </w:r>
+      <w:r>
+        <w:t xml:space="preserve"> 707</w:t>
+      </w:r>
+      <w:r>
+        <w:t xml:space="preserve"> colonies of </w:t>
+      </w:r>
+      <w:r>
+        <w:rPr>
+          <w:i/>
+        </w:rPr>
+        <w:t>M</w:t>
+      </w:r>
+      <w:r>
+        <w:rPr>
+          <w:i/>
+        </w:rPr>
+        <w:t>.</w:t>
+      </w:r>
+      <w:r>
+        <w:rPr>
+          <w:i/>
+        </w:rPr>
+        <w:t xml:space="preserve"> capitata</w:t>
+      </w:r>
+      <w:r>
+        <w:t>, a dominant reef-building coral</w:t>
+      </w:r>
+      <w:r>
+        <w:t xml:space="preserve"> across</w:t>
+      </w:r>
+      <w:r>
+        <w:t xml:space="preserve"> </w:t>
+      </w:r>
+      <w:r>
+        <w:t>Kāne’ohe Bay</w:t>
+      </w:r>
+      <w:r>
+        <w:t xml:space="preserve">, O’ahu, </w:t>
+      </w:r>
+      <w:proofErr w:type="gramStart"/>
+      <w:r>
+        <w:t>Hawai’i</w:t>
+      </w:r>
+      <w:proofErr w:type="gramEnd"/>
+      <w:r>
+        <w:t xml:space="preserve">. </w:t>
+      </w:r>
+    </w:p>
     <w:p>
       <w:pPr>
         <w:jc w:val="both"/>
       </w:pPr>
-      <w:r>
-        <w:t xml:space="preserve">Please find the attached manuscript </w:t>
-      </w:r>
-      <w:r>
-        <w:t>en</w:t>
-      </w:r>
-      <w:r>
-        <w:t>titled “</w:t>
-      </w:r>
-      <w:r>
-        <w:rPr>
-          <w:rFonts w:cs="Times New Roman"/>
-        </w:rPr>
-        <w:t xml:space="preserve">Spatial </w:t>
-      </w:r>
-      <w:r>
-        <w:rPr>
-          <w:rFonts w:cs="Times New Roman"/>
-        </w:rPr>
-        <w:t>Variability</w:t>
-      </w:r>
-      <w:r>
-        <w:rPr>
-          <w:rFonts w:cs="Times New Roman"/>
-        </w:rPr>
-        <w:t xml:space="preserve"> of </w:t>
-      </w:r>
-      <w:r>
-        <w:rPr>
-          <w:rFonts w:cs="Times New Roman"/>
-          <w:i/>
-          <w:iCs/>
-        </w:rPr>
-        <w:t>Symbiodinium</w:t>
-      </w:r>
-      <w:r>
-        <w:rPr>
-          <w:rFonts w:cs="Times New Roman"/>
-          <w:i/>
-          <w:iCs/>
-        </w:rPr>
-        <w:t xml:space="preserve"> </w:t>
-      </w:r>
-      <w:r>
-        <w:rPr>
-          <w:rFonts w:cs="Times New Roman"/>
-          <w:iCs/>
-        </w:rPr>
-        <w:t>and Color</w:t>
-      </w:r>
-      <w:r>
-        <w:rPr>
-          <w:rFonts w:cs="Times New Roman"/>
-        </w:rPr>
-        <w:t xml:space="preserve"> in </w:t>
-      </w:r>
-      <w:r>
-        <w:rPr>
-          <w:rFonts w:cs="Times New Roman"/>
-          <w:i/>
-          <w:iCs/>
-        </w:rPr>
-        <w:t>Montipora capitata</w:t>
-      </w:r>
-      <w:r>
-        <w:rPr>
-          <w:rFonts w:cs="Times New Roman"/>
-        </w:rPr>
-        <w:t xml:space="preserve"> A</w:t>
-      </w:r>
-      <w:r>
-        <w:rPr>
-          <w:rFonts w:cs="Times New Roman"/>
-        </w:rPr>
-        <w:t>cross Kāne‘ohe Bay, O‘ahu, Hawai‘i</w:t>
-      </w:r>
-      <w:r>
-        <w:t xml:space="preserve">”, which we are submitting </w:t>
-      </w:r>
-      <w:r>
-        <w:t>for publication in the journal of</w:t>
-      </w:r>
-      <w:r>
-        <w:t xml:space="preserve"> </w:t>
-      </w:r>
-      <w:r>
-        <w:rPr>
-          <w:i/>
-        </w:rPr>
-        <w:t>Marine E</w:t>
-      </w:r>
-      <w:r>
-        <w:rPr>
-          <w:i/>
-        </w:rPr>
-        <w:t>cology Progress Series</w:t>
-      </w:r>
-      <w:r>
-        <w:t>. In this paper, we describe striking depth distributions of</w:t>
-      </w:r>
-      <w:r>
-        <w:t xml:space="preserve"> both</w:t>
-      </w:r>
-      <w:r>
-        <w:t xml:space="preserve"> </w:t>
-      </w:r>
-      <w:r>
-        <w:rPr>
-          <w:i/>
-        </w:rPr>
-        <w:t>Symbiodinium</w:t>
-      </w:r>
-      <w:r>
-        <w:t xml:space="preserve"> and colony color among</w:t>
-      </w:r>
-      <w:r>
-        <w:t xml:space="preserve"> 707</w:t>
-      </w:r>
-      <w:bookmarkStart w:id="0" w:name="_GoBack"/>
-      <w:bookmarkEnd w:id="0"/>
-      <w:r>
-        <w:t xml:space="preserve"> colonies of </w:t>
-      </w:r>
-      <w:r>
-        <w:rPr>
-          <w:i/>
-        </w:rPr>
-        <w:t>M</w:t>
-      </w:r>
-      <w:r>
-        <w:rPr>
-          <w:i/>
-        </w:rPr>
-        <w:t>.</w:t>
-      </w:r>
-      <w:r>
-        <w:rPr>
-          <w:i/>
-        </w:rPr>
-        <w:t xml:space="preserve"> capitata</w:t>
-      </w:r>
-      <w:r>
-        <w:t>, a dominant reef-building coral</w:t>
-      </w:r>
-      <w:r>
-        <w:t xml:space="preserve"> across</w:t>
-      </w:r>
-      <w:r>
-        <w:t xml:space="preserve"> </w:t>
-      </w:r>
-      <w:r>
-        <w:t>Kāne’ohe Bay</w:t>
-      </w:r>
-      <w:r>
-        <w:t xml:space="preserve">, O’ahu, </w:t>
-      </w:r>
-      <w:proofErr w:type="gramStart"/>
-      <w:r>
-        <w:t>Hawai’i</w:t>
-      </w:r>
-      <w:proofErr w:type="gramEnd"/>
-      <w:r>
-        <w:t xml:space="preserve">. </w:t>
-      </w:r>
     </w:p>
     <w:p>
       <w:pPr>
         <w:jc w:val="both"/>
       </w:pPr>
+      <w:r>
+        <w:t>Kāne’ohe Bay</w:t>
+      </w:r>
+      <w:r>
+        <w:t xml:space="preserve"> has a history</w:t>
+      </w:r>
+      <w:r>
+        <w:t xml:space="preserve"> disturbance and</w:t>
+      </w:r>
+      <w:r>
+        <w:t xml:space="preserve"> </w:t>
+      </w:r>
+      <w:r>
+        <w:t>bleaching events</w:t>
+      </w:r>
+      <w:r>
+        <w:t>, yet the</w:t>
+      </w:r>
+      <w:r>
+        <w:t>re exists high coral c</w:t>
+      </w:r>
+      <w:r>
+        <w:t xml:space="preserve">overage and apparent recovery. </w:t>
+      </w:r>
+      <w:r>
+        <w:t xml:space="preserve">Previous studies found </w:t>
+      </w:r>
+      <w:r>
+        <w:t>s</w:t>
+      </w:r>
+      <w:r>
+        <w:t>ymbiont commu</w:t>
+      </w:r>
+      <w:r>
+        <w:t xml:space="preserve">nity composition </w:t>
+      </w:r>
+      <w:r>
+        <w:t>t</w:t>
+      </w:r>
+      <w:r>
+        <w:t>o be an indicator of bleaching susceptibility with clade C-dominated colonies being more susceptible</w:t>
+      </w:r>
+      <w:r>
+        <w:t xml:space="preserve"> than colonies dominated by stress-tolerant clade D symbionts. </w:t>
+      </w:r>
+      <w:r>
+        <w:t xml:space="preserve">Consequently, the spatial distribution of </w:t>
+      </w:r>
+      <w:r>
+        <w:rPr>
+          <w:i/>
+        </w:rPr>
+        <w:t>Symbiodinium</w:t>
+      </w:r>
+      <w:r>
+        <w:rPr>
+          <w:i/>
+        </w:rPr>
+        <w:t xml:space="preserve"> </w:t>
+      </w:r>
+      <w:r>
+        <w:t>across environmental regimes</w:t>
+      </w:r>
+      <w:r>
+        <w:rPr>
+          <w:i/>
+        </w:rPr>
+        <w:t xml:space="preserve"> </w:t>
+      </w:r>
+      <w:r>
+        <w:t>was investigated. C</w:t>
+      </w:r>
+      <w:r>
+        <w:t xml:space="preserve">olonies of </w:t>
+      </w:r>
+      <w:r>
+        <w:rPr>
+          <w:i/>
+        </w:rPr>
+        <w:t>M. capitata</w:t>
+      </w:r>
+      <w:r>
+        <w:t xml:space="preserve"> were more likely to be clade D-dominated in shallow environments and clade C-dominated in deeper environments. Similarly, colonies of </w:t>
+      </w:r>
+      <w:r>
+        <w:rPr>
+          <w:i/>
+        </w:rPr>
+        <w:t>M. capitata</w:t>
+      </w:r>
+      <w:r>
+        <w:t xml:space="preserve"> were more likely to be orange in shallow environments and brown in deeper environments. These </w:t>
+      </w:r>
+      <w:r>
+        <w:t>findings</w:t>
+      </w:r>
+      <w:r>
+        <w:t>, supplemented with a lack of geographic distributional patterns,</w:t>
+      </w:r>
+      <w:r>
+        <w:t xml:space="preserve"> provide evidence for</w:t>
+      </w:r>
+      <w:r>
+        <w:t xml:space="preserve"> niche-</w:t>
+      </w:r>
+      <w:r>
+        <w:t>partitioning in a single species</w:t>
+      </w:r>
+      <w:r>
+        <w:t>,</w:t>
+      </w:r>
+      <w:r>
+        <w:t xml:space="preserve"> </w:t>
+      </w:r>
+      <w:r>
+        <w:t>suggesting</w:t>
+      </w:r>
+      <w:r>
+        <w:t xml:space="preserve"> that depth-mediated abiotic conditions drive distributional patterns</w:t>
+      </w:r>
+      <w:r>
+        <w:t>.</w:t>
+      </w:r>
     </w:p>
     <w:p>
       <w:pPr>
         <w:jc w:val="both"/>
       </w:pPr>
-      <w:r>
-        <w:t>Kāne’ohe Bay</w:t>
-      </w:r>
-      <w:r>
-        <w:t xml:space="preserve"> has a history</w:t>
-      </w:r>
-      <w:r>
-        <w:t xml:space="preserve"> disturbance and</w:t>
-      </w:r>
-      <w:r>
-        <w:t xml:space="preserve"> </w:t>
-      </w:r>
-      <w:r>
-        <w:t>bleaching events</w:t>
-      </w:r>
-      <w:r>
-        <w:t>, yet the</w:t>
-      </w:r>
-      <w:r>
-        <w:t>re exists high coral c</w:t>
-      </w:r>
-      <w:r>
-        <w:t xml:space="preserve">overage and apparent recovery. </w:t>
-      </w:r>
-      <w:r>
-        <w:t xml:space="preserve">Previous studies found </w:t>
-      </w:r>
-      <w:r>
-        <w:t>s</w:t>
-      </w:r>
-      <w:r>
-        <w:t>ymbiont commu</w:t>
-      </w:r>
-      <w:r>
-        <w:t xml:space="preserve">nity composition </w:t>
-      </w:r>
-      <w:r>
-        <w:t>t</w:t>
-      </w:r>
-      <w:r>
-        <w:t>o be an indicator of bleaching susceptibility with clade C-dominated colonies being more susceptible</w:t>
-      </w:r>
-      <w:r>
-        <w:t xml:space="preserve"> than colonies dominated by stress-tolerant clade D symbionts. </w:t>
-      </w:r>
-      <w:r>
-        <w:t xml:space="preserve">Consequently, the spatial distribution of </w:t>
-      </w:r>
-      <w:r>
-        <w:rPr>
-          <w:i/>
-        </w:rPr>
-        <w:t>Symbiodinium</w:t>
-      </w:r>
-      <w:r>
-        <w:rPr>
-          <w:i/>
-        </w:rPr>
-        <w:t xml:space="preserve"> </w:t>
-      </w:r>
-      <w:r>
-        <w:t>across environmental regimes</w:t>
-      </w:r>
-      <w:r>
-        <w:rPr>
-          <w:i/>
-        </w:rPr>
-        <w:t xml:space="preserve"> </w:t>
-      </w:r>
-      <w:r>
-        <w:t>was investigated. C</w:t>
-      </w:r>
-      <w:r>
-        <w:t xml:space="preserve">olonies of </w:t>
-      </w:r>
-      <w:r>
-        <w:rPr>
-          <w:i/>
-        </w:rPr>
-        <w:t>M. capitata</w:t>
-      </w:r>
-      <w:r>
-        <w:t xml:space="preserve"> were more likely to be clade D-dominated in shallow environments and clade C-dominated in deeper environments. Similarly, colonies of </w:t>
-      </w:r>
-      <w:r>
-        <w:rPr>
-          <w:i/>
-        </w:rPr>
-        <w:t>M. capitata</w:t>
-      </w:r>
-      <w:r>
-        <w:t xml:space="preserve"> were more likely to be orange in shallow environments and brown in deeper environments. These </w:t>
-      </w:r>
-      <w:r>
-        <w:t>findings</w:t>
-      </w:r>
-      <w:r>
-        <w:t>, supplemented with a lack of geographic distributional patterns,</w:t>
-      </w:r>
-      <w:r>
-        <w:t xml:space="preserve"> provide evidence for</w:t>
-      </w:r>
-      <w:r>
-        <w:t xml:space="preserve"> </w:t>
-      </w:r>
-      <w:proofErr w:type="gramStart"/>
-      <w:r>
-        <w:t>niche-</w:t>
-      </w:r>
-      <w:r>
-        <w:t>partitioning</w:t>
-      </w:r>
-      <w:proofErr w:type="gramEnd"/>
-      <w:r>
-        <w:t xml:space="preserve"> in a single species</w:t>
-      </w:r>
-      <w:r>
-        <w:t>,</w:t>
-      </w:r>
-      <w:r>
-        <w:t xml:space="preserve"> </w:t>
-      </w:r>
-      <w:r>
-        <w:t>suggesting</w:t>
-      </w:r>
-      <w:r>
-        <w:t xml:space="preserve"> that depth-mediated abiotic conditions drive distributional patterns</w:t>
-      </w:r>
-      <w:r>
-        <w:t>.</w:t>
-      </w:r>
     </w:p>
     <w:p>
       <w:pPr>
         <w:jc w:val="both"/>
       </w:pPr>
-    </w:p>
-    <w:p>
-      <w:pPr>
-        <w:jc w:val="both"/>
-      </w:pPr>
       <w:r>
         <w:t>This spatial analysis of symbiont association and colo</w:t>
       </w:r>
@@ -343,10 +306,10 @@
         <w:t xml:space="preserve"> in individual coral colonies </w:t>
       </w:r>
       <w:r>
-        <w:t>in different habitat</w:t>
-      </w:r>
-      <w:r>
-        <w:t>s provides a novel understanding</w:t>
+        <w:t xml:space="preserve">across a depth range </w:t>
+      </w:r>
+      <w:r>
+        <w:t>provides a novel understanding</w:t>
       </w:r>
       <w:r>
         <w:t xml:space="preserve"> of the community composition of</w:t>
@@ -355,10 +318,24 @@
         <w:t xml:space="preserve"> a dominant reef-building coral. We suggest that variance in abiotic conditions</w:t>
       </w:r>
       <w:r>
-        <w:t xml:space="preserve"> (i.e. light, temperature) drive the evident distributions and</w:t>
-      </w:r>
-      <w:r>
-        <w:t xml:space="preserve"> be monitored along depth gradients to supplement geographic monitoring. Therefore, we anticipate great interest among readership</w:t>
+        <w:t>, probably relatively to light attenuation,</w:t>
+      </w:r>
+      <w:r>
+        <w:t xml:space="preserve"> drive</w:t>
+      </w:r>
+      <w:r>
+        <w:t>s</w:t>
+      </w:r>
+      <w:r>
+        <w:t xml:space="preserve"> the evident distributions and</w:t>
+      </w:r>
+      <w:r>
+        <w:t xml:space="preserve"> be monitored along depth gradients to supplement geographic monito</w:t>
+      </w:r>
+      <w:bookmarkStart w:id="0" w:name="_GoBack"/>
+      <w:bookmarkEnd w:id="0"/>
+      <w:r>
+        <w:t>ring. Therefore, we anticipate great interest among readership</w:t>
       </w:r>
       <w:r>
         <w:t>. We t</w:t>

</xml_diff>